<commit_message>
single alpha plane is passing 1, 2, and 3 hour tests flying and recharging
</commit_message>
<xml_diff>
--- a/notes/design_notes.docx
+++ b/notes/design_notes.docx
@@ -521,11 +521,20 @@
           <w:ilvl w:val="0"/>
           <w:numId w:val="2"/>
         </w:numPr>
-      </w:pPr>
-      <w:r>
+        <w:rPr>
+          <w:strike/>
+        </w:rPr>
+      </w:pPr>
+      <w:r>
+        <w:rPr>
+          <w:strike/>
+        </w:rPr>
         <w:t>Create</w:t>
       </w:r>
       <w:r>
+        <w:rPr>
+          <w:strike/>
+        </w:rPr>
         <w:t xml:space="preserve"> one instance of an Alpha aircraft and perform some tests!</w:t>
       </w:r>
     </w:p>
@@ -611,8 +620,14 @@
           <w:ilvl w:val="0"/>
           <w:numId w:val="2"/>
         </w:numPr>
-      </w:pPr>
-      <w:r>
+        <w:rPr>
+          <w:strike/>
+        </w:rPr>
+      </w:pPr>
+      <w:r>
+        <w:rPr>
+          <w:strike/>
+        </w:rPr>
         <w:t>Now we have an aircraft that can fly until its battery dies, and then stop flying. It would be a good time to incorporate one charger for our one aircraft to recharge with, and record its total time spent charging</w:t>
       </w:r>
     </w:p>
@@ -689,6 +704,26 @@
       </w:pPr>
       <w:r>
         <w:t>It’d be good to now perform a 3-hour test. What will we expect to see then?</w:t>
+      </w:r>
+    </w:p>
+    <w:p>
+      <w:pPr>
+        <w:pStyle w:val="ListParagraph"/>
+        <w:numPr>
+          <w:ilvl w:val="2"/>
+          <w:numId w:val="2"/>
+        </w:numPr>
+      </w:pPr>
+      <w:r>
+        <w:t xml:space="preserve">180 min total. 100 spent flying, 36 spent charging, and then 44 spent flying after. </w:t>
+      </w:r>
+      <w:proofErr w:type="gramStart"/>
+      <w:r>
+        <w:t>So</w:t>
+      </w:r>
+      <w:proofErr w:type="gramEnd"/>
+      <w:r>
+        <w:t xml:space="preserve"> 144 total min flying.</w:t>
       </w:r>
     </w:p>
     <w:p>
@@ -1484,7 +1519,7 @@
         <w:ind w:left="2160" w:hanging="180"/>
       </w:pPr>
     </w:lvl>
-    <w:lvl w:ilvl="3" w:tplc="0409000F" w:tentative="1">
+    <w:lvl w:ilvl="3" w:tplc="0409000F">
       <w:start w:val="1"/>
       <w:numFmt w:val="decimal"/>
       <w:lvlText w:val="%4."/>

</xml_diff>

<commit_message>
alpha and delta aircraft running in the simulation. both are passing the 1, 2, and 3 hour tests
</commit_message>
<xml_diff>
--- a/notes/design_notes.docx
+++ b/notes/design_notes.docx
@@ -7,15 +7,7 @@
         <w:pStyle w:val="Heading1"/>
       </w:pPr>
       <w:r>
-        <w:t>Design Notes for the E-</w:t>
-      </w:r>
-      <w:proofErr w:type="spellStart"/>
-      <w:r>
-        <w:t>Vtol</w:t>
-      </w:r>
-      <w:proofErr w:type="spellEnd"/>
-      <w:r>
-        <w:t xml:space="preserve"> Simulation Project</w:t>
+        <w:t>Design Notes for the E-Vtol Simulation Project</w:t>
       </w:r>
     </w:p>
     <w:p>
@@ -109,15 +101,7 @@
         </w:numPr>
       </w:pPr>
       <w:r>
-        <w:t>I should obviously create a parent class to define an e-</w:t>
-      </w:r>
-      <w:proofErr w:type="spellStart"/>
-      <w:r>
-        <w:t>vtol</w:t>
-      </w:r>
-      <w:proofErr w:type="spellEnd"/>
-      <w:r>
-        <w:t xml:space="preserve"> vehicle with the provided characteristics, and then child classes for each specific vehicle type will handle the </w:t>
+        <w:t xml:space="preserve">I should obviously create a parent class to define an e-vtol vehicle with the provided characteristics, and then child classes for each specific vehicle type will handle the </w:t>
       </w:r>
       <w:r>
         <w:t>intricacies between different velocities, number of passengers, etc.</w:t>
@@ -158,13 +142,8 @@
           <w:numId w:val="1"/>
         </w:numPr>
       </w:pPr>
-      <w:proofErr w:type="gramStart"/>
-      <w:r>
-        <w:t>So</w:t>
-      </w:r>
-      <w:proofErr w:type="gramEnd"/>
-      <w:r>
-        <w:t xml:space="preserve"> the simulation does not actually take 3 hours, 1 loop step can be considered 1 second, or even 1 minute of elapsed time.</w:t>
+      <w:r>
+        <w:t>So the simulation does not actually take 3 hours, 1 loop step can be considered 1 second, or even 1 minute of elapsed time.</w:t>
       </w:r>
     </w:p>
     <w:p>
@@ -206,15 +185,7 @@
         <w:t>H</w:t>
       </w:r>
       <w:r>
-        <w:t xml:space="preserve">ow long the battery will last </w:t>
-      </w:r>
-      <w:proofErr w:type="gramStart"/>
-      <w:r>
-        <w:t>flying</w:t>
-      </w:r>
-      <w:proofErr w:type="gramEnd"/>
-      <w:r>
-        <w:t xml:space="preserve"> at </w:t>
+        <w:t xml:space="preserve">ow long the battery will last flying at </w:t>
       </w:r>
       <w:r>
         <w:t>cruise</w:t>
@@ -255,13 +226,8 @@
           <w:numId w:val="1"/>
         </w:numPr>
       </w:pPr>
-      <w:proofErr w:type="gramStart"/>
-      <w:r>
-        <w:t>So</w:t>
-      </w:r>
-      <w:proofErr w:type="gramEnd"/>
-      <w:r>
-        <w:t xml:space="preserve"> the equation is:</w:t>
+      <w:r>
+        <w:t>So the equation is:</w:t>
       </w:r>
     </w:p>
     <w:p>
@@ -429,15 +395,7 @@
     </w:p>
     <w:p>
       <w:r>
-        <w:t xml:space="preserve">Okay! </w:t>
-      </w:r>
-      <w:proofErr w:type="gramStart"/>
-      <w:r>
-        <w:t>So</w:t>
-      </w:r>
-      <w:proofErr w:type="gramEnd"/>
-      <w:r>
-        <w:t xml:space="preserve"> this is a lot of information spewed out. It’s time to organize it into a list of priorities, and concretely define the data structures that I’ll use.</w:t>
+        <w:t>Okay! So this is a lot of information spewed out. It’s time to organize it into a list of priorities, and concretely define the data structures that I’ll use.</w:t>
       </w:r>
     </w:p>
     <w:p>
@@ -491,21 +449,7 @@
         <w:rPr>
           <w:strike/>
         </w:rPr>
-        <w:t>Define the data structures for the E-</w:t>
-      </w:r>
-      <w:proofErr w:type="spellStart"/>
-      <w:r>
-        <w:rPr>
-          <w:strike/>
-        </w:rPr>
-        <w:t>Vtol</w:t>
-      </w:r>
-      <w:proofErr w:type="spellEnd"/>
-      <w:r>
-        <w:rPr>
-          <w:strike/>
-        </w:rPr>
-        <w:t xml:space="preserve"> parent class, and one specific vehicle type child class. Let’s just start with the </w:t>
+        <w:t xml:space="preserve">Define the data structures for the E-Vtol parent class, and one specific vehicle type child class. Let’s just start with the </w:t>
       </w:r>
       <w:r>
         <w:rPr>
@@ -715,15 +659,7 @@
         </w:numPr>
       </w:pPr>
       <w:r>
-        <w:t xml:space="preserve">180 min total. 100 spent flying, 36 spent charging, and then 44 spent flying after. </w:t>
-      </w:r>
-      <w:proofErr w:type="gramStart"/>
-      <w:r>
-        <w:t>So</w:t>
-      </w:r>
-      <w:proofErr w:type="gramEnd"/>
-      <w:r>
-        <w:t xml:space="preserve"> 144 total min flying.</w:t>
+        <w:t>180 min total. 100 spent flying, 36 spent charging, and then 44 spent flying after. So 144 total min flying.</w:t>
       </w:r>
     </w:p>
     <w:p>
@@ -791,12 +727,48 @@
       <w:pPr>
         <w:pStyle w:val="ListParagraph"/>
         <w:numPr>
+          <w:ilvl w:val="1"/>
+          <w:numId w:val="2"/>
+        </w:numPr>
+      </w:pPr>
+      <w:r>
+        <w:t>10/14/2024 update – deciding to add Delta company second because it is slightly more complicated with its recharge time</w:t>
+      </w:r>
+    </w:p>
+    <w:p>
+      <w:pPr>
+        <w:pStyle w:val="ListParagraph"/>
+        <w:numPr>
           <w:ilvl w:val="2"/>
           <w:numId w:val="2"/>
         </w:numPr>
       </w:pPr>
       <w:r>
-        <w:t>I think I will have to calculate. I should do that in a second. It shouldn’t take too long.</w:t>
+        <w:t>1 hour test – 60 min of flight, no recharging</w:t>
+      </w:r>
+    </w:p>
+    <w:p>
+      <w:pPr>
+        <w:pStyle w:val="ListParagraph"/>
+        <w:numPr>
+          <w:ilvl w:val="2"/>
+          <w:numId w:val="2"/>
+        </w:numPr>
+      </w:pPr>
+      <w:r>
+        <w:t>2 hour test – 100 min of flight, 20 min of recharging</w:t>
+      </w:r>
+    </w:p>
+    <w:p>
+      <w:pPr>
+        <w:pStyle w:val="ListParagraph"/>
+        <w:numPr>
+          <w:ilvl w:val="2"/>
+          <w:numId w:val="2"/>
+        </w:numPr>
+      </w:pPr>
+      <w:r>
+        <w:t>3 hour test – 142.8 min of flight, 37.2 min of recharging</w:t>
       </w:r>
     </w:p>
     <w:p>
@@ -883,15 +855,7 @@
         </w:numPr>
       </w:pPr>
       <w:r>
-        <w:t>As I start to define the e-</w:t>
-      </w:r>
-      <w:proofErr w:type="spellStart"/>
-      <w:r>
-        <w:t>vtol</w:t>
-      </w:r>
-      <w:proofErr w:type="spellEnd"/>
-      <w:r>
-        <w:t xml:space="preserve"> class, think about what data is common for every object, and what data is unique to each specific object. This may help with saving memory. For instance, every Alpha aircraft has the same cruise speed, battery capacity; but each aircraft will have a different total flight time based on when they run out of battery, how the charging order works out.</w:t>
+        <w:t>As I start to define the e-vtol class, think about what data is common for every object, and what data is unique to each specific object. This may help with saving memory. For instance, every Alpha aircraft has the same cruise speed, battery capacity; but each aircraft will have a different total flight time based on when they run out of battery, how the charging order works out.</w:t>
       </w:r>
     </w:p>
     <w:p>
@@ -1055,7 +1019,11 @@
           <w:tcPr>
             <w:tcW w:w="1559" w:type="dxa"/>
           </w:tcPr>
-          <w:p/>
+          <w:p>
+            <w:r>
+              <w:t>100</w:t>
+            </w:r>
+          </w:p>
         </w:tc>
         <w:tc>
           <w:tcPr>
@@ -1071,6 +1039,7 @@
           </w:tcPr>
           <w:p>
             <w:r>
+              <w:lastRenderedPageBreak/>
               <w:t>Recharge time [min]</w:t>
             </w:r>
           </w:p>
@@ -1142,11 +1111,7 @@
         <w:t xml:space="preserve">OOF </w:t>
       </w:r>
       <w:r>
-        <w:t xml:space="preserve">the 37.2 minutes will make it tough to have a loop step of 1 min without using floating point values… perhaps step in seconds. Or I could do something for Delta where every 5 loop steps, 1 minute is </w:t>
-      </w:r>
-      <w:r>
-        <w:lastRenderedPageBreak/>
-        <w:t>added to the recharge time, or however that needs to work.</w:t>
+        <w:t>the 37.2 minutes will make it tough to have a loop step of 1 min without using floating point values… perhaps step in seconds. Or I could do something for Delta where every 5 loop steps, 1 minute is added to the recharge time, or however that needs to work.</w:t>
       </w:r>
       <w:r>
         <w:t xml:space="preserve"> </w:t>

</xml_diff>

<commit_message>
bravo, charlie, and echo planes are added into an array of 3 aircraft simulated together. 1, 2, and 3 hour tests are passing
</commit_message>
<xml_diff>
--- a/notes/design_notes.docx
+++ b/notes/design_notes.docx
@@ -1007,13 +1007,21 @@
           <w:tcPr>
             <w:tcW w:w="1558" w:type="dxa"/>
           </w:tcPr>
-          <w:p/>
+          <w:p>
+            <w:r>
+              <w:t>40</w:t>
+            </w:r>
+          </w:p>
         </w:tc>
         <w:tc>
           <w:tcPr>
             <w:tcW w:w="1558" w:type="dxa"/>
           </w:tcPr>
-          <w:p/>
+          <w:p>
+            <w:r>
+              <w:t>37.5</w:t>
+            </w:r>
+          </w:p>
         </w:tc>
         <w:tc>
           <w:tcPr>
@@ -1029,7 +1037,11 @@
           <w:tcPr>
             <w:tcW w:w="1559" w:type="dxa"/>
           </w:tcPr>
-          <w:p/>
+          <w:p>
+            <w:r>
+              <w:t>51.72</w:t>
+            </w:r>
+          </w:p>
         </w:tc>
       </w:tr>
       <w:tr>
@@ -1097,12 +1109,6 @@
       </w:tr>
     </w:tbl>
     <w:p>
-      <w:pPr>
-        <w:rPr>
-          <w:b/>
-          <w:bCs/>
-        </w:rPr>
-      </w:pPr>
       <w:r>
         <w:rPr>
           <w:b/>
@@ -1141,6 +1147,44 @@
           <w:b/>
           <w:bCs/>
         </w:rPr>
+        <w:t xml:space="preserve">10/14/2024 update – </w:t>
+      </w:r>
+      <w:r>
+        <w:t>I jumped the gun. Should have calculated the whole table before choosing a loop step. Echo’s flight time is what should be driving the loop step decision. Luckily the code has been nicely designed to handle a change in loop step!</w:t>
+      </w:r>
+      <w:r>
+        <w:t xml:space="preserve"> I’d like to try to be accurate to the 100</w:t>
+      </w:r>
+      <w:r>
+        <w:rPr>
+          <w:vertAlign w:val="superscript"/>
+        </w:rPr>
+        <w:t>th</w:t>
+      </w:r>
+      <w:r>
+        <w:t>’s of a second. This will affect performance because we’re looping so much more. As long as it’s not horribly slow with all 20 aircraft in the mix, let’s stick with it. Otherwise, we can always change the loop step to 10</w:t>
+      </w:r>
+      <w:r>
+        <w:rPr>
+          <w:vertAlign w:val="superscript"/>
+        </w:rPr>
+        <w:t>th</w:t>
+      </w:r>
+      <w:r>
+        <w:t>’s of a second.</w:t>
+      </w:r>
+    </w:p>
+    <w:p>
+      <w:r>
+        <w:t>Let’s round off Echo’s flight time to 51.72 min, and choose a loop step of 0.02 seconds.</w:t>
+      </w:r>
+    </w:p>
+    <w:p>
+      <w:r>
+        <w:rPr>
+          <w:b/>
+          <w:bCs/>
+        </w:rPr>
         <w:t>TODO</w:t>
       </w:r>
       <w:r>
@@ -1325,6 +1369,7 @@
     </w:p>
     <w:p>
       <w:r>
+        <w:lastRenderedPageBreak/>
         <w:t>I think I’m finally ready to start writing code now. Woo!</w:t>
       </w:r>
     </w:p>

</xml_diff>

<commit_message>
decided to include executable in repository for someone else to run when cloning the repo. code is tested with 6 aircraft simulated. flying, charging, queue of planes in line is all working. trace statements used to verify.
</commit_message>
<xml_diff>
--- a/notes/design_notes.docx
+++ b/notes/design_notes.docx
@@ -142,8 +142,13 @@
           <w:numId w:val="1"/>
         </w:numPr>
       </w:pPr>
-      <w:r>
-        <w:t>So the simulation does not actually take 3 hours, 1 loop step can be considered 1 second, or even 1 minute of elapsed time.</w:t>
+      <w:proofErr w:type="gramStart"/>
+      <w:r>
+        <w:t>So</w:t>
+      </w:r>
+      <w:proofErr w:type="gramEnd"/>
+      <w:r>
+        <w:t xml:space="preserve"> the simulation does not actually take 3 hours, 1 loop step can be considered 1 second, or even 1 minute of elapsed time.</w:t>
       </w:r>
     </w:p>
     <w:p>
@@ -185,7 +190,15 @@
         <w:t>H</w:t>
       </w:r>
       <w:r>
-        <w:t xml:space="preserve">ow long the battery will last flying at </w:t>
+        <w:t xml:space="preserve">ow long the battery will last </w:t>
+      </w:r>
+      <w:proofErr w:type="gramStart"/>
+      <w:r>
+        <w:t>flying</w:t>
+      </w:r>
+      <w:proofErr w:type="gramEnd"/>
+      <w:r>
+        <w:t xml:space="preserve"> at </w:t>
       </w:r>
       <w:r>
         <w:t>cruise</w:t>
@@ -226,8 +239,13 @@
           <w:numId w:val="1"/>
         </w:numPr>
       </w:pPr>
-      <w:r>
-        <w:t>So the equation is:</w:t>
+      <w:proofErr w:type="gramStart"/>
+      <w:r>
+        <w:t>So</w:t>
+      </w:r>
+      <w:proofErr w:type="gramEnd"/>
+      <w:r>
+        <w:t xml:space="preserve"> the equation is:</w:t>
       </w:r>
     </w:p>
     <w:p>
@@ -395,7 +413,15 @@
     </w:p>
     <w:p>
       <w:r>
-        <w:t>Okay! So this is a lot of information spewed out. It’s time to organize it into a list of priorities, and concretely define the data structures that I’ll use.</w:t>
+        <w:t xml:space="preserve">Okay! </w:t>
+      </w:r>
+      <w:proofErr w:type="gramStart"/>
+      <w:r>
+        <w:t>So</w:t>
+      </w:r>
+      <w:proofErr w:type="gramEnd"/>
+      <w:r>
+        <w:t xml:space="preserve"> this is a lot of information spewed out. It’s time to organize it into a list of priorities, and concretely define the data structures that I’ll use.</w:t>
       </w:r>
     </w:p>
     <w:p>
@@ -659,7 +685,15 @@
         </w:numPr>
       </w:pPr>
       <w:r>
-        <w:t>180 min total. 100 spent flying, 36 spent charging, and then 44 spent flying after. So 144 total min flying.</w:t>
+        <w:t xml:space="preserve">180 min total. 100 spent flying, 36 spent charging, and then 44 spent flying after. </w:t>
+      </w:r>
+      <w:proofErr w:type="gramStart"/>
+      <w:r>
+        <w:t>So</w:t>
+      </w:r>
+      <w:proofErr w:type="gramEnd"/>
+      <w:r>
+        <w:t xml:space="preserve"> 144 total min flying.</w:t>
       </w:r>
     </w:p>
     <w:p>
@@ -669,8 +703,14 @@
           <w:ilvl w:val="0"/>
           <w:numId w:val="2"/>
         </w:numPr>
-      </w:pPr>
-      <w:r>
+        <w:rPr>
+          <w:strike/>
+        </w:rPr>
+      </w:pPr>
+      <w:r>
+        <w:rPr>
+          <w:strike/>
+        </w:rPr>
         <w:lastRenderedPageBreak/>
         <w:t>With one vehicle flying, recharging, and flying again; we’re at a very good starting point. Now will be a good time to incorporate another vehicle and another charger. How will we have to modify the code to implement this?</w:t>
       </w:r>
@@ -755,8 +795,13 @@
           <w:numId w:val="2"/>
         </w:numPr>
       </w:pPr>
-      <w:r>
-        <w:t>2 hour test – 100 min of flight, 20 min of recharging</w:t>
+      <w:proofErr w:type="gramStart"/>
+      <w:r>
+        <w:t>2 hour</w:t>
+      </w:r>
+      <w:proofErr w:type="gramEnd"/>
+      <w:r>
+        <w:t xml:space="preserve"> test – 100 min of flight, 20 min of recharging</w:t>
       </w:r>
     </w:p>
     <w:p>
@@ -767,8 +812,13 @@
           <w:numId w:val="2"/>
         </w:numPr>
       </w:pPr>
-      <w:r>
-        <w:t>3 hour test – 142.8 min of flight, 37.2 min of recharging</w:t>
+      <w:proofErr w:type="gramStart"/>
+      <w:r>
+        <w:t>3 hour</w:t>
+      </w:r>
+      <w:proofErr w:type="gramEnd"/>
+      <w:r>
+        <w:t xml:space="preserve"> test – 142.8 min of flight, 37.2 min of recharging</w:t>
       </w:r>
     </w:p>
     <w:p>
@@ -778,17 +828,32 @@
           <w:ilvl w:val="0"/>
           <w:numId w:val="2"/>
         </w:numPr>
-      </w:pPr>
-      <w:r>
+        <w:rPr>
+          <w:strike/>
+        </w:rPr>
+      </w:pPr>
+      <w:r>
+        <w:rPr>
+          <w:strike/>
+        </w:rPr>
         <w:t>Once Bravo company is tested and working well. Add</w:t>
       </w:r>
       <w:r>
+        <w:rPr>
+          <w:strike/>
+        </w:rPr>
         <w:t xml:space="preserve"> one of each of</w:t>
       </w:r>
       <w:r>
+        <w:rPr>
+          <w:strike/>
+        </w:rPr>
         <w:t xml:space="preserve"> </w:t>
       </w:r>
       <w:r>
+        <w:rPr>
+          <w:strike/>
+        </w:rPr>
         <w:t>Charlie, Delta, and Echo.</w:t>
       </w:r>
     </w:p>
@@ -1162,7 +1227,11 @@
         <w:t>th</w:t>
       </w:r>
       <w:r>
-        <w:t>’s of a second. This will affect performance because we’re looping so much more. As long as it’s not horribly slow with all 20 aircraft in the mix, let’s stick with it. Otherwise, we can always change the loop step to 10</w:t>
+        <w:t xml:space="preserve">’s of a second. This will affect performance because we’re looping so much more. As long as it’s not horribly slow with all 20 aircraft in the mix, let’s stick with it. Otherwise, we can always change the loop step to </w:t>
+      </w:r>
+      <w:proofErr w:type="gramStart"/>
+      <w:r>
+        <w:t>10</w:t>
       </w:r>
       <w:r>
         <w:rPr>
@@ -1171,7 +1240,11 @@
         <w:t>th</w:t>
       </w:r>
       <w:r>
-        <w:t>’s of a second.</w:t>
+        <w:t>’s</w:t>
+      </w:r>
+      <w:proofErr w:type="gramEnd"/>
+      <w:r>
+        <w:t xml:space="preserve"> of a second.</w:t>
       </w:r>
     </w:p>
     <w:p>
@@ -1371,6 +1444,55 @@
       <w:r>
         <w:lastRenderedPageBreak/>
         <w:t>I think I’m finally ready to start writing code now. Woo!</w:t>
+      </w:r>
+    </w:p>
+    <w:p>
+      <w:pPr>
+        <w:pStyle w:val="Heading2"/>
+      </w:pPr>
+      <w:r>
+        <w:t>10/14/2024 – More detailed plan for greater than 3 planes in the mix</w:t>
+      </w:r>
+    </w:p>
+    <w:p>
+      <w:r>
+        <w:t>The plan so far has worked out well. All 5 plane companies have been tested, BUT only 3 at a time so there was always a charger available. Now it’s time for things to get more complicated.</w:t>
+      </w:r>
+    </w:p>
+    <w:p>
+      <w:r>
+        <w:t>With a fourth plane added to the simulation, it’s possible that a plane will have to wait in line for a charger. Creating the queue to place a plane in line will not be difficult, and the SW implementation of dequeuing a plane in line once a charger frees up will also not be difficult.</w:t>
+      </w:r>
+    </w:p>
+    <w:p>
+      <w:r>
+        <w:t>The important question here is what can we do to test and verify that things are working correctly once a fourth plane is added</w:t>
+      </w:r>
+      <w:r>
+        <w:t>?</w:t>
+      </w:r>
+    </w:p>
+    <w:p>
+      <w:r>
+        <w:t xml:space="preserve">With the </w:t>
+      </w:r>
+      <w:proofErr w:type="gramStart"/>
+      <w:r>
+        <w:t>1, 2, and 3 hour</w:t>
+      </w:r>
+      <w:proofErr w:type="gramEnd"/>
+      <w:r>
+        <w:t xml:space="preserve"> tests passing for all aircraft, we have verified that the accumulation of flight time, and charge time are working correctly when a plane is either in the flying state or charging state. We’ve also verified that the transition from flying state to charging state, and back is working correctly.</w:t>
+      </w:r>
+    </w:p>
+    <w:p>
+      <w:r>
+        <w:t>So, we really only have to test the queue, and enqueuing/dequeuing planes at the right time.</w:t>
+      </w:r>
+    </w:p>
+    <w:p>
+      <w:r>
+        <w:t>Oh, C++ comes with a built-in queue library. That’s very nice!</w:t>
       </w:r>
     </w:p>
     <w:sectPr>
@@ -1697,6 +1819,92 @@
       </w:rPr>
     </w:lvl>
   </w:abstractNum>
+  <w:abstractNum w:abstractNumId="3" w15:restartNumberingAfterBreak="0">
+    <w:nsid w:val="66C96FBF"/>
+    <w:multiLevelType w:val="hybridMultilevel"/>
+    <w:tmpl w:val="9FB21446"/>
+    <w:lvl w:ilvl="0" w:tplc="0409000F">
+      <w:start w:val="1"/>
+      <w:numFmt w:val="decimal"/>
+      <w:lvlText w:val="%1."/>
+      <w:lvlJc w:val="left"/>
+      <w:pPr>
+        <w:ind w:left="720" w:hanging="360"/>
+      </w:pPr>
+    </w:lvl>
+    <w:lvl w:ilvl="1" w:tplc="04090019">
+      <w:start w:val="1"/>
+      <w:numFmt w:val="lowerLetter"/>
+      <w:lvlText w:val="%2."/>
+      <w:lvlJc w:val="left"/>
+      <w:pPr>
+        <w:ind w:left="1440" w:hanging="360"/>
+      </w:pPr>
+    </w:lvl>
+    <w:lvl w:ilvl="2" w:tplc="0409001B" w:tentative="1">
+      <w:start w:val="1"/>
+      <w:numFmt w:val="lowerRoman"/>
+      <w:lvlText w:val="%3."/>
+      <w:lvlJc w:val="right"/>
+      <w:pPr>
+        <w:ind w:left="2160" w:hanging="180"/>
+      </w:pPr>
+    </w:lvl>
+    <w:lvl w:ilvl="3" w:tplc="0409000F" w:tentative="1">
+      <w:start w:val="1"/>
+      <w:numFmt w:val="decimal"/>
+      <w:lvlText w:val="%4."/>
+      <w:lvlJc w:val="left"/>
+      <w:pPr>
+        <w:ind w:left="2880" w:hanging="360"/>
+      </w:pPr>
+    </w:lvl>
+    <w:lvl w:ilvl="4" w:tplc="04090019" w:tentative="1">
+      <w:start w:val="1"/>
+      <w:numFmt w:val="lowerLetter"/>
+      <w:lvlText w:val="%5."/>
+      <w:lvlJc w:val="left"/>
+      <w:pPr>
+        <w:ind w:left="3600" w:hanging="360"/>
+      </w:pPr>
+    </w:lvl>
+    <w:lvl w:ilvl="5" w:tplc="0409001B" w:tentative="1">
+      <w:start w:val="1"/>
+      <w:numFmt w:val="lowerRoman"/>
+      <w:lvlText w:val="%6."/>
+      <w:lvlJc w:val="right"/>
+      <w:pPr>
+        <w:ind w:left="4320" w:hanging="180"/>
+      </w:pPr>
+    </w:lvl>
+    <w:lvl w:ilvl="6" w:tplc="0409000F" w:tentative="1">
+      <w:start w:val="1"/>
+      <w:numFmt w:val="decimal"/>
+      <w:lvlText w:val="%7."/>
+      <w:lvlJc w:val="left"/>
+      <w:pPr>
+        <w:ind w:left="5040" w:hanging="360"/>
+      </w:pPr>
+    </w:lvl>
+    <w:lvl w:ilvl="7" w:tplc="04090019" w:tentative="1">
+      <w:start w:val="1"/>
+      <w:numFmt w:val="lowerLetter"/>
+      <w:lvlText w:val="%8."/>
+      <w:lvlJc w:val="left"/>
+      <w:pPr>
+        <w:ind w:left="5760" w:hanging="360"/>
+      </w:pPr>
+    </w:lvl>
+    <w:lvl w:ilvl="8" w:tplc="0409001B" w:tentative="1">
+      <w:start w:val="1"/>
+      <w:numFmt w:val="lowerRoman"/>
+      <w:lvlText w:val="%9."/>
+      <w:lvlJc w:val="right"/>
+      <w:pPr>
+        <w:ind w:left="6480" w:hanging="180"/>
+      </w:pPr>
+    </w:lvl>
+  </w:abstractNum>
   <w:num w:numId="1" w16cid:durableId="113644442">
     <w:abstractNumId w:val="0"/>
   </w:num>
@@ -1705,6 +1913,9 @@
   </w:num>
   <w:num w:numId="3" w16cid:durableId="2113626166">
     <w:abstractNumId w:val="2"/>
+  </w:num>
+  <w:num w:numId="4" w16cid:durableId="1751270026">
+    <w:abstractNumId w:val="3"/>
   </w:num>
 </w:numbering>
 </file>

</xml_diff>

<commit_message>
found timing issue and resolved
</commit_message>
<xml_diff>
--- a/notes/design_notes.docx
+++ b/notes/design_notes.docx
@@ -7,7 +7,15 @@
         <w:pStyle w:val="Heading1"/>
       </w:pPr>
       <w:r>
-        <w:t>Design Notes for the E-Vtol Simulation Project</w:t>
+        <w:t>Design Notes for the E-</w:t>
+      </w:r>
+      <w:proofErr w:type="spellStart"/>
+      <w:r>
+        <w:t>Vtol</w:t>
+      </w:r>
+      <w:proofErr w:type="spellEnd"/>
+      <w:r>
+        <w:t xml:space="preserve"> Simulation Project</w:t>
       </w:r>
     </w:p>
     <w:p>
@@ -101,7 +109,15 @@
         </w:numPr>
       </w:pPr>
       <w:r>
-        <w:t xml:space="preserve">I should obviously create a parent class to define an e-vtol vehicle with the provided characteristics, and then child classes for each specific vehicle type will handle the </w:t>
+        <w:t>I should obviously create a parent class to define an e-</w:t>
+      </w:r>
+      <w:proofErr w:type="spellStart"/>
+      <w:r>
+        <w:t>vtol</w:t>
+      </w:r>
+      <w:proofErr w:type="spellEnd"/>
+      <w:r>
+        <w:t xml:space="preserve"> vehicle with the provided characteristics, and then child classes for each specific vehicle type will handle the </w:t>
       </w:r>
       <w:r>
         <w:t>intricacies between different velocities, number of passengers, etc.</w:t>
@@ -475,7 +491,21 @@
         <w:rPr>
           <w:strike/>
         </w:rPr>
-        <w:t xml:space="preserve">Define the data structures for the E-Vtol parent class, and one specific vehicle type child class. Let’s just start with the </w:t>
+        <w:t>Define the data structures for the E-</w:t>
+      </w:r>
+      <w:proofErr w:type="spellStart"/>
+      <w:r>
+        <w:rPr>
+          <w:strike/>
+        </w:rPr>
+        <w:t>Vtol</w:t>
+      </w:r>
+      <w:proofErr w:type="spellEnd"/>
+      <w:r>
+        <w:rPr>
+          <w:strike/>
+        </w:rPr>
+        <w:t xml:space="preserve"> parent class, and one specific vehicle type child class. Let’s just start with the </w:t>
       </w:r>
       <w:r>
         <w:rPr>
@@ -920,7 +950,15 @@
         </w:numPr>
       </w:pPr>
       <w:r>
-        <w:t>As I start to define the e-vtol class, think about what data is common for every object, and what data is unique to each specific object. This may help with saving memory. For instance, every Alpha aircraft has the same cruise speed, battery capacity; but each aircraft will have a different total flight time based on when they run out of battery, how the charging order works out.</w:t>
+        <w:t>As I start to define the e-</w:t>
+      </w:r>
+      <w:proofErr w:type="spellStart"/>
+      <w:r>
+        <w:t>vtol</w:t>
+      </w:r>
+      <w:proofErr w:type="spellEnd"/>
+      <w:r>
+        <w:t xml:space="preserve"> class, think about what data is common for every object, and what data is unique to each specific object. This may help with saving memory. For instance, every Alpha aircraft has the same cruise speed, battery capacity; but each aircraft will have a different total flight time based on when they run out of battery, how the charging order works out.</w:t>
       </w:r>
     </w:p>
     <w:p>
@@ -1491,6 +1529,11 @@
       </w:r>
     </w:p>
     <w:p>
+      <w:pPr>
+        <w:pBdr>
+          <w:bottom w:val="single" w:sz="6" w:space="0" w:color="auto"/>
+        </w:pBdr>
+      </w:pPr>
       <w:r>
         <w:t>Oh, C++ comes with a built-in queue library. That’s very nice!</w:t>
       </w:r>

</xml_diff>

<commit_message>
incorporated 20 random ids for 20 planes, and a test to ensure each ID is generated at least once
</commit_message>
<xml_diff>
--- a/notes/design_notes.docx
+++ b/notes/design_notes.docx
@@ -896,7 +896,19 @@
         </w:numPr>
       </w:pPr>
       <w:r>
-        <w:t>Then we can make a bigger array and test multiple of each of the aircraft in the mix. The random generation of some amount of each plane can be done at the end.</w:t>
+        <w:rPr>
+          <w:strike/>
+        </w:rPr>
+        <w:t>Then we can make a bigger array and test multiple of each of the aircraft in the mix.</w:t>
+      </w:r>
+      <w:r>
+        <w:t xml:space="preserve"> </w:t>
+      </w:r>
+      <w:r>
+        <w:rPr>
+          <w:strike/>
+        </w:rPr>
+        <w:t>The random generation of some amount of each plane can be done at the end.</w:t>
       </w:r>
     </w:p>
     <w:p>

</xml_diff>

<commit_message>
fault generation percent chance is implemented and tested. code to compute data for output file is written, but not tested yet
</commit_message>
<xml_diff>
--- a/notes/design_notes.docx
+++ b/notes/design_notes.docx
@@ -7,15 +7,7 @@
         <w:pStyle w:val="Heading1"/>
       </w:pPr>
       <w:r>
-        <w:t>Design Notes for the E-</w:t>
-      </w:r>
-      <w:proofErr w:type="spellStart"/>
-      <w:r>
-        <w:t>Vtol</w:t>
-      </w:r>
-      <w:proofErr w:type="spellEnd"/>
-      <w:r>
-        <w:t xml:space="preserve"> Simulation Project</w:t>
+        <w:t>Design Notes for the E-Vtol Simulation Project</w:t>
       </w:r>
     </w:p>
     <w:p>
@@ -109,15 +101,7 @@
         </w:numPr>
       </w:pPr>
       <w:r>
-        <w:t>I should obviously create a parent class to define an e-</w:t>
-      </w:r>
-      <w:proofErr w:type="spellStart"/>
-      <w:r>
-        <w:t>vtol</w:t>
-      </w:r>
-      <w:proofErr w:type="spellEnd"/>
-      <w:r>
-        <w:t xml:space="preserve"> vehicle with the provided characteristics, and then child classes for each specific vehicle type will handle the </w:t>
+        <w:t xml:space="preserve">I should obviously create a parent class to define an e-vtol vehicle with the provided characteristics, and then child classes for each specific vehicle type will handle the </w:t>
       </w:r>
       <w:r>
         <w:t>intricacies between different velocities, number of passengers, etc.</w:t>
@@ -158,13 +142,8 @@
           <w:numId w:val="1"/>
         </w:numPr>
       </w:pPr>
-      <w:proofErr w:type="gramStart"/>
-      <w:r>
-        <w:t>So</w:t>
-      </w:r>
-      <w:proofErr w:type="gramEnd"/>
-      <w:r>
-        <w:t xml:space="preserve"> the simulation does not actually take 3 hours, 1 loop step can be considered 1 second, or even 1 minute of elapsed time.</w:t>
+      <w:r>
+        <w:t>So the simulation does not actually take 3 hours, 1 loop step can be considered 1 second, or even 1 minute of elapsed time.</w:t>
       </w:r>
     </w:p>
     <w:p>
@@ -206,15 +185,7 @@
         <w:t>H</w:t>
       </w:r>
       <w:r>
-        <w:t xml:space="preserve">ow long the battery will last </w:t>
-      </w:r>
-      <w:proofErr w:type="gramStart"/>
-      <w:r>
-        <w:t>flying</w:t>
-      </w:r>
-      <w:proofErr w:type="gramEnd"/>
-      <w:r>
-        <w:t xml:space="preserve"> at </w:t>
+        <w:t xml:space="preserve">ow long the battery will last flying at </w:t>
       </w:r>
       <w:r>
         <w:t>cruise</w:t>
@@ -255,13 +226,8 @@
           <w:numId w:val="1"/>
         </w:numPr>
       </w:pPr>
-      <w:proofErr w:type="gramStart"/>
-      <w:r>
-        <w:t>So</w:t>
-      </w:r>
-      <w:proofErr w:type="gramEnd"/>
-      <w:r>
-        <w:t xml:space="preserve"> the equation is:</w:t>
+      <w:r>
+        <w:t>So the equation is:</w:t>
       </w:r>
     </w:p>
     <w:p>
@@ -429,15 +395,7 @@
     </w:p>
     <w:p>
       <w:r>
-        <w:t xml:space="preserve">Okay! </w:t>
-      </w:r>
-      <w:proofErr w:type="gramStart"/>
-      <w:r>
-        <w:t>So</w:t>
-      </w:r>
-      <w:proofErr w:type="gramEnd"/>
-      <w:r>
-        <w:t xml:space="preserve"> this is a lot of information spewed out. It’s time to organize it into a list of priorities, and concretely define the data structures that I’ll use.</w:t>
+        <w:t>Okay! So this is a lot of information spewed out. It’s time to organize it into a list of priorities, and concretely define the data structures that I’ll use.</w:t>
       </w:r>
     </w:p>
     <w:p>
@@ -491,21 +449,7 @@
         <w:rPr>
           <w:strike/>
         </w:rPr>
-        <w:t>Define the data structures for the E-</w:t>
-      </w:r>
-      <w:proofErr w:type="spellStart"/>
-      <w:r>
-        <w:rPr>
-          <w:strike/>
-        </w:rPr>
-        <w:t>Vtol</w:t>
-      </w:r>
-      <w:proofErr w:type="spellEnd"/>
-      <w:r>
-        <w:rPr>
-          <w:strike/>
-        </w:rPr>
-        <w:t xml:space="preserve"> parent class, and one specific vehicle type child class. Let’s just start with the </w:t>
+        <w:t xml:space="preserve">Define the data structures for the E-Vtol parent class, and one specific vehicle type child class. Let’s just start with the </w:t>
       </w:r>
       <w:r>
         <w:rPr>
@@ -715,15 +659,7 @@
         </w:numPr>
       </w:pPr>
       <w:r>
-        <w:t xml:space="preserve">180 min total. 100 spent flying, 36 spent charging, and then 44 spent flying after. </w:t>
-      </w:r>
-      <w:proofErr w:type="gramStart"/>
-      <w:r>
-        <w:t>So</w:t>
-      </w:r>
-      <w:proofErr w:type="gramEnd"/>
-      <w:r>
-        <w:t xml:space="preserve"> 144 total min flying.</w:t>
+        <w:t>180 min total. 100 spent flying, 36 spent charging, and then 44 spent flying after. So 144 total min flying.</w:t>
       </w:r>
     </w:p>
     <w:p>
@@ -825,13 +761,8 @@
           <w:numId w:val="2"/>
         </w:numPr>
       </w:pPr>
-      <w:proofErr w:type="gramStart"/>
-      <w:r>
-        <w:t>2 hour</w:t>
-      </w:r>
-      <w:proofErr w:type="gramEnd"/>
-      <w:r>
-        <w:t xml:space="preserve"> test – 100 min of flight, 20 min of recharging</w:t>
+      <w:r>
+        <w:t>2 hour test – 100 min of flight, 20 min of recharging</w:t>
       </w:r>
     </w:p>
     <w:p>
@@ -842,13 +773,8 @@
           <w:numId w:val="2"/>
         </w:numPr>
       </w:pPr>
-      <w:proofErr w:type="gramStart"/>
-      <w:r>
-        <w:t>3 hour</w:t>
-      </w:r>
-      <w:proofErr w:type="gramEnd"/>
-      <w:r>
-        <w:t xml:space="preserve"> test – 142.8 min of flight, 37.2 min of recharging</w:t>
+      <w:r>
+        <w:t>3 hour test – 142.8 min of flight, 37.2 min of recharging</w:t>
       </w:r>
     </w:p>
     <w:p>
@@ -962,15 +888,7 @@
         </w:numPr>
       </w:pPr>
       <w:r>
-        <w:t>As I start to define the e-</w:t>
-      </w:r>
-      <w:proofErr w:type="spellStart"/>
-      <w:r>
-        <w:t>vtol</w:t>
-      </w:r>
-      <w:proofErr w:type="spellEnd"/>
-      <w:r>
-        <w:t xml:space="preserve"> class, think about what data is common for every object, and what data is unique to each specific object. This may help with saving memory. For instance, every Alpha aircraft has the same cruise speed, battery capacity; but each aircraft will have a different total flight time based on when they run out of battery, how the charging order works out.</w:t>
+        <w:t>As I start to define the e-vtol class, think about what data is common for every object, and what data is unique to each specific object. This may help with saving memory. For instance, every Alpha aircraft has the same cruise speed, battery capacity; but each aircraft will have a different total flight time based on when they run out of battery, how the charging order works out.</w:t>
       </w:r>
     </w:p>
     <w:p>
@@ -995,8 +913,14 @@
           <w:ilvl w:val="0"/>
           <w:numId w:val="2"/>
         </w:numPr>
-      </w:pPr>
-      <w:r>
+        <w:rPr>
+          <w:strike/>
+        </w:rPr>
+      </w:pPr>
+      <w:r>
+        <w:rPr>
+          <w:strike/>
+        </w:rPr>
         <w:t>Similarly, fault generation can be thrown in at the end. I could even start simple and increment a counter somewhat randomly, and then work in the actual percent chance per fault later.</w:t>
       </w:r>
     </w:p>
@@ -1004,6 +928,21 @@
       <w:pPr>
         <w:pStyle w:val="ListParagraph"/>
         <w:numPr>
+          <w:ilvl w:val="1"/>
+          <w:numId w:val="2"/>
+        </w:numPr>
+      </w:pPr>
+      <w:r>
+        <w:t xml:space="preserve">I’ll assume that a fault can occur </w:t>
+      </w:r>
+      <w:r>
+        <w:t>at any time; whether flying, charging, or waiting to charge.</w:t>
+      </w:r>
+    </w:p>
+    <w:p>
+      <w:pPr>
+        <w:pStyle w:val="ListParagraph"/>
+        <w:numPr>
           <w:ilvl w:val="0"/>
           <w:numId w:val="2"/>
         </w:numPr>
@@ -1023,6 +962,24 @@
     <w:p>
       <w:r>
         <w:t>10/12/2024 – put more thought into the loop step now that we must deal with tenths of seconds.</w:t>
+      </w:r>
+    </w:p>
+    <w:p>
+      <w:r>
+        <w:rPr>
+          <w:b/>
+          <w:bCs/>
+        </w:rPr>
+        <w:t>TODO</w:t>
+      </w:r>
+      <w:r>
+        <w:t xml:space="preserve"> forgot about the queue of vehicles in line to charge. Let’s think of that tomorrow, and possibly how to simplify it!</w:t>
+      </w:r>
+    </w:p>
+    <w:p>
+      <w:r>
+        <w:lastRenderedPageBreak/>
+        <w:t>Finish the table tomorrow, and then start to come up with a concrete definition of the aircraft class.</w:t>
       </w:r>
     </w:p>
     <w:tbl>
@@ -1166,7 +1123,6 @@
           </w:tcPr>
           <w:p>
             <w:r>
-              <w:lastRenderedPageBreak/>
               <w:t>Recharge time [min]</w:t>
             </w:r>
           </w:p>
@@ -1277,11 +1233,7 @@
         <w:t>th</w:t>
       </w:r>
       <w:r>
-        <w:t xml:space="preserve">’s of a second. This will affect performance because we’re looping so much more. As long as it’s not horribly slow with all 20 aircraft in the mix, let’s stick with it. Otherwise, we can always change the loop step to </w:t>
-      </w:r>
-      <w:proofErr w:type="gramStart"/>
-      <w:r>
-        <w:t>10</w:t>
+        <w:t>’s of a second. This will affect performance because we’re looping so much more. As long as it’s not horribly slow with all 20 aircraft in the mix, let’s stick with it. Otherwise, we can always change the loop step to 10</w:t>
       </w:r>
       <w:r>
         <w:rPr>
@@ -1290,33 +1242,25 @@
         <w:t>th</w:t>
       </w:r>
       <w:r>
-        <w:t>’s</w:t>
-      </w:r>
-      <w:proofErr w:type="gramEnd"/>
-      <w:r>
-        <w:t xml:space="preserve"> of a second.</w:t>
+        <w:t>’s of a second.</w:t>
       </w:r>
     </w:p>
     <w:p>
       <w:r>
         <w:t>Let’s round off Echo’s flight time to 51.72 min, and choose a loop step of 0.02 seconds.</w:t>
       </w:r>
-    </w:p>
-    <w:p>
+      <w:r>
+        <w:t xml:space="preserve"> </w:t>
+      </w:r>
       <w:r>
         <w:rPr>
           <w:b/>
           <w:bCs/>
         </w:rPr>
-        <w:t>TODO</w:t>
-      </w:r>
-      <w:r>
-        <w:t xml:space="preserve"> forgot about the queue of vehicles in line to charge. Let’s think of that tomorrow, and possibly how to simplify it!</w:t>
-      </w:r>
-    </w:p>
-    <w:p>
-      <w:r>
-        <w:t>Finish the table tomorrow, and then start to come up with a concrete definition of the aircraft class.</w:t>
+        <w:t>10/16/2024 update</w:t>
+      </w:r>
+      <w:r>
+        <w:t xml:space="preserve"> – the 0.02 second loop step does not bog down the program. Let’s stick with it.</w:t>
       </w:r>
     </w:p>
     <w:p>
@@ -1487,12 +1431,12 @@
         </w:numPr>
       </w:pPr>
       <w:r>
+        <w:lastRenderedPageBreak/>
         <w:t>Number of faults</w:t>
       </w:r>
     </w:p>
     <w:p>
       <w:r>
-        <w:lastRenderedPageBreak/>
         <w:t>I think I’m finally ready to start writing code now. Woo!</w:t>
       </w:r>
     </w:p>
@@ -1524,15 +1468,7 @@
     </w:p>
     <w:p>
       <w:r>
-        <w:t xml:space="preserve">With the </w:t>
-      </w:r>
-      <w:proofErr w:type="gramStart"/>
-      <w:r>
-        <w:t>1, 2, and 3 hour</w:t>
-      </w:r>
-      <w:proofErr w:type="gramEnd"/>
-      <w:r>
-        <w:t xml:space="preserve"> tests passing for all aircraft, we have verified that the accumulation of flight time, and charge time are working correctly when a plane is either in the flying state or charging state. We’ve also verified that the transition from flying state to charging state, and back is working correctly.</w:t>
+        <w:t>With the 1, 2, and 3 hour tests passing for all aircraft, we have verified that the accumulation of flight time, and charge time are working correctly when a plane is either in the flying state or charging state. We’ve also verified that the transition from flying state to charging state, and back is working correctly.</w:t>
       </w:r>
     </w:p>
     <w:p>
@@ -1548,6 +1484,143 @@
       </w:pPr>
       <w:r>
         <w:t>Oh, C++ comes with a built-in queue library. That’s very nice!</w:t>
+      </w:r>
+    </w:p>
+    <w:p>
+      <w:pPr>
+        <w:pStyle w:val="Heading2"/>
+      </w:pPr>
+      <w:r>
+        <w:t>10/16/2024 – List of assumptions made</w:t>
+      </w:r>
+    </w:p>
+    <w:p>
+      <w:pPr>
+        <w:pStyle w:val="ListParagraph"/>
+        <w:numPr>
+          <w:ilvl w:val="0"/>
+          <w:numId w:val="5"/>
+        </w:numPr>
+      </w:pPr>
+      <w:r>
+        <w:t>Initial</w:t>
+      </w:r>
+      <w:r>
+        <w:t>i</w:t>
+      </w:r>
+      <w:r>
+        <w:t>ze a</w:t>
+      </w:r>
+      <w:r>
+        <w:t>ll aircraft into the flying state at t = 0. Simulate from t = 1 min to t = 180 min to run for a full 3 hours</w:t>
+      </w:r>
+      <w:r>
+        <w:t xml:space="preserve"> worth of simulation time</w:t>
+      </w:r>
+      <w:r>
+        <w:t>.</w:t>
+      </w:r>
+    </w:p>
+    <w:p>
+      <w:pPr>
+        <w:pStyle w:val="ListParagraph"/>
+        <w:numPr>
+          <w:ilvl w:val="0"/>
+          <w:numId w:val="5"/>
+        </w:numPr>
+      </w:pPr>
+      <w:r>
+        <w:t>A fault can be generated regardless of what state the aircraft is in.</w:t>
+      </w:r>
+    </w:p>
+    <w:p>
+      <w:pPr>
+        <w:pStyle w:val="ListParagraph"/>
+        <w:numPr>
+          <w:ilvl w:val="0"/>
+          <w:numId w:val="5"/>
+        </w:numPr>
+      </w:pPr>
+      <w:r>
+        <w:t xml:space="preserve">For recording data, the “average </w:t>
+      </w:r>
+      <w:r>
+        <w:t>flight time per flight</w:t>
+      </w:r>
+      <w:r>
+        <w:t xml:space="preserve">”… </w:t>
+      </w:r>
+      <w:r>
+        <w:t>“</w:t>
+      </w:r>
+      <w:r>
+        <w:t>per vehicle type</w:t>
+      </w:r>
+      <w:r>
+        <w:t>”</w:t>
+      </w:r>
+      <w:r>
+        <w:t xml:space="preserve"> is confusing the brain. If the simulation is run for long enough, the </w:t>
+      </w:r>
+      <w:r>
+        <w:t>flight time per flight would be the time it takes the battery to drain. But since the simulation is relatively short, many flights will get cut short.</w:t>
+      </w:r>
+      <w:r>
+        <w:t xml:space="preserve"> This must be the purpose of the exercise</w:t>
+      </w:r>
+      <w:r>
+        <w:t>.</w:t>
+      </w:r>
+    </w:p>
+    <w:p>
+      <w:pPr>
+        <w:pStyle w:val="ListParagraph"/>
+        <w:numPr>
+          <w:ilvl w:val="1"/>
+          <w:numId w:val="5"/>
+        </w:numPr>
+      </w:pPr>
+      <w:r>
+        <w:t>For each vehicle, I’ll record total flight time, and total number of flights.</w:t>
+      </w:r>
+    </w:p>
+    <w:p>
+      <w:pPr>
+        <w:pStyle w:val="ListParagraph"/>
+        <w:numPr>
+          <w:ilvl w:val="1"/>
+          <w:numId w:val="5"/>
+        </w:numPr>
+      </w:pPr>
+      <w:r>
+        <w:t>Then for each vehicle type in the simulation, I’ll add up the total flight times and total number of flights to compute the average for that vehicle type.</w:t>
+      </w:r>
+    </w:p>
+    <w:p>
+      <w:pPr>
+        <w:pStyle w:val="ListParagraph"/>
+        <w:numPr>
+          <w:ilvl w:val="2"/>
+          <w:numId w:val="5"/>
+        </w:numPr>
+      </w:pPr>
+      <w:r>
+        <w:t>Average distance traveled per flight is the average flight time per flight multiplied by the vehicle type’s cruise speed</w:t>
+      </w:r>
+      <w:r>
+        <w:t>.</w:t>
+      </w:r>
+    </w:p>
+    <w:p>
+      <w:pPr>
+        <w:pStyle w:val="ListParagraph"/>
+        <w:numPr>
+          <w:ilvl w:val="1"/>
+          <w:numId w:val="5"/>
+        </w:numPr>
+      </w:pPr>
+      <w:r>
+        <w:t>I’ll do the same thing for average time charging per charge session per vehicle type.</w:t>
       </w:r>
     </w:p>
     <w:sectPr>
@@ -1563,6 +1636,119 @@
 <file path=word/numbering.xml><?xml version="1.0" encoding="utf-8"?>
 <w:numbering xmlns:wpc="http://schemas.microsoft.com/office/word/2010/wordprocessingCanvas" xmlns:cx="http://schemas.microsoft.com/office/drawing/2014/chartex" xmlns:cx1="http://schemas.microsoft.com/office/drawing/2015/9/8/chartex" xmlns:cx2="http://schemas.microsoft.com/office/drawing/2015/10/21/chartex" xmlns:cx3="http://schemas.microsoft.com/office/drawing/2016/5/9/chartex" xmlns:cx4="http://schemas.microsoft.com/office/drawing/2016/5/10/chartex" xmlns:cx5="http://schemas.microsoft.com/office/drawing/2016/5/11/chartex" xmlns:cx6="http://schemas.microsoft.com/office/drawing/2016/5/12/chartex" xmlns:cx7="http://schemas.microsoft.com/office/drawing/2016/5/13/chartex" xmlns:cx8="http://schemas.microsoft.com/office/drawing/2016/5/14/chartex" xmlns:mc="http://schemas.openxmlformats.org/markup-compatibility/2006" xmlns:aink="http://schemas.microsoft.com/office/drawing/2016/ink" xmlns:am3d="http://schemas.microsoft.com/office/drawing/2017/model3d" xmlns:o="urn:schemas-microsoft-com:office:office" xmlns:oel="http://schemas.microsoft.com/office/2019/extlst" xmlns:r="http://schemas.openxmlformats.org/officeDocument/2006/relationships" xmlns:m="http://schemas.openxmlformats.org/officeDocument/2006/math" xmlns:v="urn:schemas-microsoft-com:vml" xmlns:wp14="http://schemas.microsoft.com/office/word/2010/wordprocessingDrawing" xmlns:wp="http://schemas.openxmlformats.org/drawingml/2006/wordprocessingDrawing" xmlns:w10="urn:schemas-microsoft-com:office:word" xmlns:w="http://schemas.openxmlformats.org/wordprocessingml/2006/main" xmlns:w14="http://schemas.microsoft.com/office/word/2010/wordml" xmlns:w15="http://schemas.microsoft.com/office/word/2012/wordml" xmlns:w16cex="http://schemas.microsoft.com/office/word/2018/wordml/cex" xmlns:w16cid="http://schemas.microsoft.com/office/word/2016/wordml/cid" xmlns:w16="http://schemas.microsoft.com/office/word/2018/wordml" xmlns:w16du="http://schemas.microsoft.com/office/word/2023/wordml/word16du" xmlns:w16sdtdh="http://schemas.microsoft.com/office/word/2020/wordml/sdtdatahash" xmlns:w16se="http://schemas.microsoft.com/office/word/2015/wordml/symex" xmlns:wpg="http://schemas.microsoft.com/office/word/2010/wordprocessingGroup" xmlns:wpi="http://schemas.microsoft.com/office/word/2010/wordprocessingInk" xmlns:wne="http://schemas.microsoft.com/office/word/2006/wordml" xmlns:wps="http://schemas.microsoft.com/office/word/2010/wordprocessingShape" mc:Ignorable="w14 w15 w16se w16cid w16 w16cex w16sdtdh w16du wp14">
   <w:abstractNum w:abstractNumId="0" w15:restartNumberingAfterBreak="0">
+    <w:nsid w:val="09053DB8"/>
+    <w:multiLevelType w:val="hybridMultilevel"/>
+    <w:tmpl w:val="01F8033C"/>
+    <w:lvl w:ilvl="0" w:tplc="04090001">
+      <w:start w:val="1"/>
+      <w:numFmt w:val="bullet"/>
+      <w:lvlText w:val=""/>
+      <w:lvlJc w:val="left"/>
+      <w:pPr>
+        <w:ind w:left="720" w:hanging="360"/>
+      </w:pPr>
+      <w:rPr>
+        <w:rFonts w:ascii="Symbol" w:hAnsi="Symbol" w:hint="default"/>
+      </w:rPr>
+    </w:lvl>
+    <w:lvl w:ilvl="1" w:tplc="04090003">
+      <w:start w:val="1"/>
+      <w:numFmt w:val="bullet"/>
+      <w:lvlText w:val="o"/>
+      <w:lvlJc w:val="left"/>
+      <w:pPr>
+        <w:ind w:left="1440" w:hanging="360"/>
+      </w:pPr>
+      <w:rPr>
+        <w:rFonts w:ascii="Courier New" w:hAnsi="Courier New" w:cs="Courier New" w:hint="default"/>
+      </w:rPr>
+    </w:lvl>
+    <w:lvl w:ilvl="2" w:tplc="04090005">
+      <w:start w:val="1"/>
+      <w:numFmt w:val="bullet"/>
+      <w:lvlText w:val=""/>
+      <w:lvlJc w:val="left"/>
+      <w:pPr>
+        <w:ind w:left="2160" w:hanging="360"/>
+      </w:pPr>
+      <w:rPr>
+        <w:rFonts w:ascii="Wingdings" w:hAnsi="Wingdings" w:hint="default"/>
+      </w:rPr>
+    </w:lvl>
+    <w:lvl w:ilvl="3" w:tplc="04090001" w:tentative="1">
+      <w:start w:val="1"/>
+      <w:numFmt w:val="bullet"/>
+      <w:lvlText w:val=""/>
+      <w:lvlJc w:val="left"/>
+      <w:pPr>
+        <w:ind w:left="2880" w:hanging="360"/>
+      </w:pPr>
+      <w:rPr>
+        <w:rFonts w:ascii="Symbol" w:hAnsi="Symbol" w:hint="default"/>
+      </w:rPr>
+    </w:lvl>
+    <w:lvl w:ilvl="4" w:tplc="04090003" w:tentative="1">
+      <w:start w:val="1"/>
+      <w:numFmt w:val="bullet"/>
+      <w:lvlText w:val="o"/>
+      <w:lvlJc w:val="left"/>
+      <w:pPr>
+        <w:ind w:left="3600" w:hanging="360"/>
+      </w:pPr>
+      <w:rPr>
+        <w:rFonts w:ascii="Courier New" w:hAnsi="Courier New" w:cs="Courier New" w:hint="default"/>
+      </w:rPr>
+    </w:lvl>
+    <w:lvl w:ilvl="5" w:tplc="04090005" w:tentative="1">
+      <w:start w:val="1"/>
+      <w:numFmt w:val="bullet"/>
+      <w:lvlText w:val=""/>
+      <w:lvlJc w:val="left"/>
+      <w:pPr>
+        <w:ind w:left="4320" w:hanging="360"/>
+      </w:pPr>
+      <w:rPr>
+        <w:rFonts w:ascii="Wingdings" w:hAnsi="Wingdings" w:hint="default"/>
+      </w:rPr>
+    </w:lvl>
+    <w:lvl w:ilvl="6" w:tplc="04090001" w:tentative="1">
+      <w:start w:val="1"/>
+      <w:numFmt w:val="bullet"/>
+      <w:lvlText w:val=""/>
+      <w:lvlJc w:val="left"/>
+      <w:pPr>
+        <w:ind w:left="5040" w:hanging="360"/>
+      </w:pPr>
+      <w:rPr>
+        <w:rFonts w:ascii="Symbol" w:hAnsi="Symbol" w:hint="default"/>
+      </w:rPr>
+    </w:lvl>
+    <w:lvl w:ilvl="7" w:tplc="04090003" w:tentative="1">
+      <w:start w:val="1"/>
+      <w:numFmt w:val="bullet"/>
+      <w:lvlText w:val="o"/>
+      <w:lvlJc w:val="left"/>
+      <w:pPr>
+        <w:ind w:left="5760" w:hanging="360"/>
+      </w:pPr>
+      <w:rPr>
+        <w:rFonts w:ascii="Courier New" w:hAnsi="Courier New" w:cs="Courier New" w:hint="default"/>
+      </w:rPr>
+    </w:lvl>
+    <w:lvl w:ilvl="8" w:tplc="04090005" w:tentative="1">
+      <w:start w:val="1"/>
+      <w:numFmt w:val="bullet"/>
+      <w:lvlText w:val=""/>
+      <w:lvlJc w:val="left"/>
+      <w:pPr>
+        <w:ind w:left="6480" w:hanging="360"/>
+      </w:pPr>
+      <w:rPr>
+        <w:rFonts w:ascii="Wingdings" w:hAnsi="Wingdings" w:hint="default"/>
+      </w:rPr>
+    </w:lvl>
+  </w:abstractNum>
+  <w:abstractNum w:abstractNumId="1" w15:restartNumberingAfterBreak="0">
     <w:nsid w:val="2D3221D8"/>
     <w:multiLevelType w:val="hybridMultilevel"/>
     <w:tmpl w:val="45EE424A"/>
@@ -1675,7 +1861,7 @@
       </w:rPr>
     </w:lvl>
   </w:abstractNum>
-  <w:abstractNum w:abstractNumId="1" w15:restartNumberingAfterBreak="0">
+  <w:abstractNum w:abstractNumId="2" w15:restartNumberingAfterBreak="0">
     <w:nsid w:val="4591185A"/>
     <w:multiLevelType w:val="hybridMultilevel"/>
     <w:tmpl w:val="BFAE269C"/>
@@ -1761,7 +1947,7 @@
       </w:pPr>
     </w:lvl>
   </w:abstractNum>
-  <w:abstractNum w:abstractNumId="2" w15:restartNumberingAfterBreak="0">
+  <w:abstractNum w:abstractNumId="3" w15:restartNumberingAfterBreak="0">
     <w:nsid w:val="45E935CF"/>
     <w:multiLevelType w:val="hybridMultilevel"/>
     <w:tmpl w:val="172412B2"/>
@@ -1874,7 +2060,7 @@
       </w:rPr>
     </w:lvl>
   </w:abstractNum>
-  <w:abstractNum w:abstractNumId="3" w15:restartNumberingAfterBreak="0">
+  <w:abstractNum w:abstractNumId="4" w15:restartNumberingAfterBreak="0">
     <w:nsid w:val="66C96FBF"/>
     <w:multiLevelType w:val="hybridMultilevel"/>
     <w:tmpl w:val="9FB21446"/>
@@ -1961,16 +2147,19 @@
     </w:lvl>
   </w:abstractNum>
   <w:num w:numId="1" w16cid:durableId="113644442">
-    <w:abstractNumId w:val="0"/>
+    <w:abstractNumId w:val="1"/>
   </w:num>
   <w:num w:numId="2" w16cid:durableId="805394022">
-    <w:abstractNumId w:val="1"/>
+    <w:abstractNumId w:val="2"/>
   </w:num>
   <w:num w:numId="3" w16cid:durableId="2113626166">
-    <w:abstractNumId w:val="2"/>
+    <w:abstractNumId w:val="3"/>
   </w:num>
   <w:num w:numId="4" w16cid:durableId="1751270026">
-    <w:abstractNumId w:val="3"/>
+    <w:abstractNumId w:val="4"/>
+  </w:num>
+  <w:num w:numId="5" w16cid:durableId="1730225791">
+    <w:abstractNumId w:val="0"/>
   </w:num>
 </w:numbering>
 </file>

</xml_diff>

<commit_message>
finished writing results to output file. simulator is complete
</commit_message>
<xml_diff>
--- a/notes/design_notes.docx
+++ b/notes/design_notes.docx
@@ -7,7 +7,15 @@
         <w:pStyle w:val="Heading1"/>
       </w:pPr>
       <w:r>
-        <w:t>Design Notes for the E-Vtol Simulation Project</w:t>
+        <w:t>Design Notes for the E-</w:t>
+      </w:r>
+      <w:proofErr w:type="spellStart"/>
+      <w:r>
+        <w:t>Vtol</w:t>
+      </w:r>
+      <w:proofErr w:type="spellEnd"/>
+      <w:r>
+        <w:t xml:space="preserve"> Simulation Project</w:t>
       </w:r>
     </w:p>
     <w:p>
@@ -101,7 +109,15 @@
         </w:numPr>
       </w:pPr>
       <w:r>
-        <w:t xml:space="preserve">I should obviously create a parent class to define an e-vtol vehicle with the provided characteristics, and then child classes for each specific vehicle type will handle the </w:t>
+        <w:t>I should obviously create a parent class to define an e-</w:t>
+      </w:r>
+      <w:proofErr w:type="spellStart"/>
+      <w:r>
+        <w:t>vtol</w:t>
+      </w:r>
+      <w:proofErr w:type="spellEnd"/>
+      <w:r>
+        <w:t xml:space="preserve"> vehicle with the provided characteristics, and then child classes for each specific vehicle type will handle the </w:t>
       </w:r>
       <w:r>
         <w:t>intricacies between different velocities, number of passengers, etc.</w:t>
@@ -449,7 +465,21 @@
         <w:rPr>
           <w:strike/>
         </w:rPr>
-        <w:t xml:space="preserve">Define the data structures for the E-Vtol parent class, and one specific vehicle type child class. Let’s just start with the </w:t>
+        <w:t>Define the data structures for the E-</w:t>
+      </w:r>
+      <w:proofErr w:type="spellStart"/>
+      <w:r>
+        <w:rPr>
+          <w:strike/>
+        </w:rPr>
+        <w:t>Vtol</w:t>
+      </w:r>
+      <w:proofErr w:type="spellEnd"/>
+      <w:r>
+        <w:rPr>
+          <w:strike/>
+        </w:rPr>
+        <w:t xml:space="preserve"> parent class, and one specific vehicle type child class. Let’s just start with the </w:t>
       </w:r>
       <w:r>
         <w:rPr>
@@ -888,7 +918,15 @@
         </w:numPr>
       </w:pPr>
       <w:r>
-        <w:t>As I start to define the e-vtol class, think about what data is common for every object, and what data is unique to each specific object. This may help with saving memory. For instance, every Alpha aircraft has the same cruise speed, battery capacity; but each aircraft will have a different total flight time based on when they run out of battery, how the charging order works out.</w:t>
+        <w:t>As I start to define the e-</w:t>
+      </w:r>
+      <w:proofErr w:type="spellStart"/>
+      <w:r>
+        <w:t>vtol</w:t>
+      </w:r>
+      <w:proofErr w:type="spellEnd"/>
+      <w:r>
+        <w:t xml:space="preserve"> class, think about what data is common for every object, and what data is unique to each specific object. This may help with saving memory. For instance, every Alpha aircraft has the same cruise speed, battery capacity; but each aircraft will have a different total flight time based on when they run out of battery, how the charging order works out.</w:t>
       </w:r>
     </w:p>
     <w:p>
@@ -946,8 +984,14 @@
           <w:ilvl w:val="0"/>
           <w:numId w:val="2"/>
         </w:numPr>
-      </w:pPr>
-      <w:r>
+        <w:rPr>
+          <w:strike/>
+        </w:rPr>
+      </w:pPr>
+      <w:r>
+        <w:rPr>
+          <w:strike/>
+        </w:rPr>
         <w:t>Also, remember that you’ll eventually want to write recorded data into a file.</w:t>
       </w:r>
     </w:p>
@@ -1513,6 +1557,9 @@
       </w:r>
       <w:r>
         <w:t>ll aircraft into the flying state at t = 0. Simulate from t = 1 min to t = 180 min to run for a full 3 hours</w:t>
+      </w:r>
+      <w:r>
+        <w:t>’</w:t>
       </w:r>
       <w:r>
         <w:t xml:space="preserve"> worth of simulation time</w:t>

</xml_diff>